<commit_message>
Basic setup of visualisation
</commit_message>
<xml_diff>
--- a/Assignment 4.docx
+++ b/Assignment 4.docx
@@ -204,7 +204,17 @@
           <w:szCs w:val="22"/>
           <w:lang w:val="en-US"/>
         </w:rPr>
-        <w:t>. The animation should be accompanied by a 1-2 page written piece (suitable for a newspaper or magazine) describing the animation and the patterns it reveals. If you use R markdown, the animation can be embedded into the document, otherwise it can be provided separately</w:t>
+        <w:t>. The animation should be accompanied by a 1-2 page written piece (suitable for a newspaper o</w:t>
+      </w:r>
+      <w:bookmarkStart w:id="0" w:name="_GoBack"/>
+      <w:bookmarkEnd w:id="0"/>
+      <w:r>
+        <w:rPr>
+          <w:sz w:val="22"/>
+          <w:szCs w:val="22"/>
+          <w:lang w:val="en-US"/>
+        </w:rPr>
+        <w:t>r magazine) describing the animation and the patterns it reveals. If you use R markdown, the animation can be embedded into the document, otherwise it can be provided separately</w:t>
       </w:r>
       <w:r>
         <w:rPr>
@@ -282,7 +292,23 @@
           <w:szCs w:val="22"/>
           <w:lang w:val="en-US"/>
         </w:rPr>
-        <w:t>, docx, pdf) explaining how to use the app and giving a short worked example demonstrating some of the functionality.</w:t>
+        <w:t>, docx, pdf) explaining how to use the app and giving a short</w:t>
+      </w:r>
+      <w:r>
+        <w:rPr>
+          <w:sz w:val="22"/>
+          <w:szCs w:val="22"/>
+          <w:lang w:val="en-US"/>
+        </w:rPr>
+        <w:t>,</w:t>
+      </w:r>
+      <w:r>
+        <w:rPr>
+          <w:sz w:val="22"/>
+          <w:szCs w:val="22"/>
+          <w:lang w:val="en-US"/>
+        </w:rPr>
+        <w:t xml:space="preserve"> worked example demonstrating some of the functionality.</w:t>
       </w:r>
     </w:p>
     <w:p>
@@ -351,45 +377,51 @@
           <w:szCs w:val="22"/>
           <w:lang w:val="en-US"/>
         </w:rPr>
-        <w:t>get_ncovr.R</w:t>
-      </w:r>
-      <w:proofErr w:type="spellEnd"/>
-      <w:r>
-        <w:rPr>
-          <w:sz w:val="22"/>
-          <w:szCs w:val="22"/>
-          <w:lang w:val="en-US"/>
-        </w:rPr>
-        <w:t xml:space="preserve">" script in the assignment folder. I have downloaded data current as of 5 March 2020, and put this data on </w:t>
-      </w:r>
-      <w:proofErr w:type="spellStart"/>
-      <w:r>
-        <w:rPr>
-          <w:sz w:val="22"/>
-          <w:szCs w:val="22"/>
-          <w:lang w:val="en-US"/>
-        </w:rPr>
-        <w:t>Vula</w:t>
-      </w:r>
-      <w:proofErr w:type="spellEnd"/>
-      <w:r>
-        <w:rPr>
-          <w:sz w:val="22"/>
-          <w:szCs w:val="22"/>
-          <w:lang w:val="en-US"/>
-        </w:rPr>
-        <w:t xml:space="preserve">. You are welcome to use this dataset for your </w:t>
-      </w:r>
-      <w:proofErr w:type="spellStart"/>
-      <w:r>
-        <w:rPr>
-          <w:sz w:val="22"/>
-          <w:szCs w:val="22"/>
-          <w:lang w:val="en-US"/>
-        </w:rPr>
-        <w:t>assignement</w:t>
-      </w:r>
-      <w:proofErr w:type="spellEnd"/>
+        <w:t>get_</w:t>
+      </w:r>
+      <w:proofErr w:type="gramStart"/>
+      <w:r>
+        <w:rPr>
+          <w:sz w:val="22"/>
+          <w:szCs w:val="22"/>
+          <w:lang w:val="en-US"/>
+        </w:rPr>
+        <w:t>ncovr.R</w:t>
+      </w:r>
+      <w:proofErr w:type="spellEnd"/>
+      <w:proofErr w:type="gramEnd"/>
+      <w:r>
+        <w:rPr>
+          <w:sz w:val="22"/>
+          <w:szCs w:val="22"/>
+          <w:lang w:val="en-US"/>
+        </w:rPr>
+        <w:t xml:space="preserve">" script in the assignment folder. I have downloaded data current as of </w:t>
+      </w:r>
+      <w:r>
+        <w:rPr>
+          <w:sz w:val="22"/>
+          <w:szCs w:val="22"/>
+          <w:lang w:val="en-US"/>
+        </w:rPr>
+        <w:t>5 March 2020 and</w:t>
+      </w:r>
+      <w:r>
+        <w:rPr>
+          <w:sz w:val="22"/>
+          <w:szCs w:val="22"/>
+          <w:lang w:val="en-US"/>
+        </w:rPr>
+        <w:t xml:space="preserve"> put this data on Vula. You are welcome to use this dataset for your </w:t>
+      </w:r>
+      <w:r>
+        <w:rPr>
+          <w:sz w:val="22"/>
+          <w:szCs w:val="22"/>
+          <w:lang w:val="en-US"/>
+        </w:rPr>
+        <w:t>assignment</w:t>
+      </w:r>
       <w:r>
         <w:rPr>
           <w:sz w:val="22"/>
@@ -459,9 +491,20 @@
           <w:szCs w:val="18"/>
           <w:lang w:val="en-US"/>
         </w:rPr>
-        <w:t>&gt; str(</w:t>
-      </w:r>
-      <w:proofErr w:type="spellStart"/>
+        <w:t xml:space="preserve">&gt; </w:t>
+      </w:r>
+      <w:proofErr w:type="gramStart"/>
+      <w:r>
+        <w:rPr>
+          <w:rFonts w:ascii="Courier New" w:hAnsi="Courier New" w:cs="Courier New"/>
+          <w:sz w:val="18"/>
+          <w:szCs w:val="18"/>
+          <w:lang w:val="en-US"/>
+        </w:rPr>
+        <w:t>str(</w:t>
+      </w:r>
+      <w:proofErr w:type="spellStart"/>
+      <w:proofErr w:type="gramEnd"/>
       <w:r>
         <w:rPr>
           <w:rFonts w:ascii="Courier New" w:hAnsi="Courier New" w:cs="Courier New"/>
@@ -537,7 +580,27 @@
           <w:szCs w:val="18"/>
           <w:lang w:val="en-US"/>
         </w:rPr>
-        <w:t xml:space="preserve"> $ area        :'</w:t>
+        <w:t xml:space="preserve"> $ area      </w:t>
+      </w:r>
+      <w:proofErr w:type="gramStart"/>
+      <w:r>
+        <w:rPr>
+          <w:rFonts w:ascii="Courier New" w:hAnsi="Courier New" w:cs="Courier New"/>
+          <w:sz w:val="18"/>
+          <w:szCs w:val="18"/>
+          <w:lang w:val="en-US"/>
+        </w:rPr>
+        <w:t xml:space="preserve">  :</w:t>
+      </w:r>
+      <w:proofErr w:type="gramEnd"/>
+      <w:r>
+        <w:rPr>
+          <w:rFonts w:ascii="Courier New" w:hAnsi="Courier New" w:cs="Courier New"/>
+          <w:sz w:val="18"/>
+          <w:szCs w:val="18"/>
+          <w:lang w:val="en-US"/>
+        </w:rPr>
+        <w:t>'</w:t>
       </w:r>
       <w:proofErr w:type="spellStart"/>
       <w:r>
@@ -586,7 +649,27 @@
           <w:szCs w:val="18"/>
           <w:lang w:val="en-US"/>
         </w:rPr>
-        <w:t xml:space="preserve"> $ overall     :'</w:t>
+        <w:t xml:space="preserve"> $ overall   </w:t>
+      </w:r>
+      <w:proofErr w:type="gramStart"/>
+      <w:r>
+        <w:rPr>
+          <w:rFonts w:ascii="Courier New" w:hAnsi="Courier New" w:cs="Courier New"/>
+          <w:sz w:val="18"/>
+          <w:szCs w:val="18"/>
+          <w:lang w:val="en-US"/>
+        </w:rPr>
+        <w:t xml:space="preserve">  :</w:t>
+      </w:r>
+      <w:proofErr w:type="gramEnd"/>
+      <w:r>
+        <w:rPr>
+          <w:rFonts w:ascii="Courier New" w:hAnsi="Courier New" w:cs="Courier New"/>
+          <w:sz w:val="18"/>
+          <w:szCs w:val="18"/>
+          <w:lang w:val="en-US"/>
+        </w:rPr>
+        <w:t>'</w:t>
       </w:r>
       <w:proofErr w:type="spellStart"/>
       <w:r>
@@ -677,26 +760,44 @@
         </w:rPr>
         <w:t xml:space="preserve"> [1:115] </w:t>
       </w:r>
-      <w:bookmarkStart w:id="0" w:name="_GoBack"/>
-      <w:bookmarkEnd w:id="0"/>
-    </w:p>
-    <w:p>
-      <w:pPr>
-        <w:rPr>
-          <w:rFonts w:ascii="Courier New" w:hAnsi="Courier New" w:cs="Courier New"/>
-          <w:sz w:val="18"/>
-          <w:szCs w:val="18"/>
-          <w:lang w:val="en-US"/>
-        </w:rPr>
-      </w:pPr>
-      <w:r>
-        <w:rPr>
-          <w:rFonts w:ascii="Courier New" w:hAnsi="Courier New" w:cs="Courier New"/>
-          <w:sz w:val="18"/>
-          <w:szCs w:val="18"/>
-          <w:lang w:val="en-US"/>
-        </w:rPr>
-        <w:t xml:space="preserve"> $ news        :'</w:t>
+    </w:p>
+    <w:p>
+      <w:pPr>
+        <w:rPr>
+          <w:rFonts w:ascii="Courier New" w:hAnsi="Courier New" w:cs="Courier New"/>
+          <w:sz w:val="18"/>
+          <w:szCs w:val="18"/>
+          <w:lang w:val="en-US"/>
+        </w:rPr>
+      </w:pPr>
+      <w:r>
+        <w:rPr>
+          <w:rFonts w:ascii="Courier New" w:hAnsi="Courier New" w:cs="Courier New"/>
+          <w:sz w:val="18"/>
+          <w:szCs w:val="18"/>
+          <w:lang w:val="en-US"/>
+        </w:rPr>
+        <w:t xml:space="preserve"> $ news      </w:t>
+      </w:r>
+      <w:proofErr w:type="gramStart"/>
+      <w:r>
+        <w:rPr>
+          <w:rFonts w:ascii="Courier New" w:hAnsi="Courier New" w:cs="Courier New"/>
+          <w:sz w:val="18"/>
+          <w:szCs w:val="18"/>
+          <w:lang w:val="en-US"/>
+        </w:rPr>
+        <w:t xml:space="preserve">  :</w:t>
+      </w:r>
+      <w:proofErr w:type="gramEnd"/>
+      <w:r>
+        <w:rPr>
+          <w:rFonts w:ascii="Courier New" w:hAnsi="Courier New" w:cs="Courier New"/>
+          <w:sz w:val="18"/>
+          <w:szCs w:val="18"/>
+          <w:lang w:val="en-US"/>
+        </w:rPr>
+        <w:t>'</w:t>
       </w:r>
       <w:proofErr w:type="spellStart"/>
       <w:r>
@@ -745,7 +846,27 @@
           <w:szCs w:val="18"/>
           <w:lang w:val="en-US"/>
         </w:rPr>
-        <w:t xml:space="preserve"> $ rumors      :'</w:t>
+        <w:t xml:space="preserve"> $ rumors    </w:t>
+      </w:r>
+      <w:proofErr w:type="gramStart"/>
+      <w:r>
+        <w:rPr>
+          <w:rFonts w:ascii="Courier New" w:hAnsi="Courier New" w:cs="Courier New"/>
+          <w:sz w:val="18"/>
+          <w:szCs w:val="18"/>
+          <w:lang w:val="en-US"/>
+        </w:rPr>
+        <w:t xml:space="preserve">  :</w:t>
+      </w:r>
+      <w:proofErr w:type="gramEnd"/>
+      <w:r>
+        <w:rPr>
+          <w:rFonts w:ascii="Courier New" w:hAnsi="Courier New" w:cs="Courier New"/>
+          <w:sz w:val="18"/>
+          <w:szCs w:val="18"/>
+          <w:lang w:val="en-US"/>
+        </w:rPr>
+        <w:t>'</w:t>
       </w:r>
       <w:proofErr w:type="spellStart"/>
       <w:r>
@@ -1250,7 +1371,25 @@
           <w:szCs w:val="22"/>
           <w:lang w:val="en-US"/>
         </w:rPr>
-        <w:t xml:space="preserve">2) In some cases there is an NA value for </w:t>
+        <w:t xml:space="preserve">2) In some </w:t>
+      </w:r>
+      <w:proofErr w:type="gramStart"/>
+      <w:r>
+        <w:rPr>
+          <w:sz w:val="22"/>
+          <w:szCs w:val="22"/>
+          <w:lang w:val="en-US"/>
+        </w:rPr>
+        <w:t>cases</w:t>
+      </w:r>
+      <w:proofErr w:type="gramEnd"/>
+      <w:r>
+        <w:rPr>
+          <w:sz w:val="22"/>
+          <w:szCs w:val="22"/>
+          <w:lang w:val="en-US"/>
+        </w:rPr>
+        <w:t xml:space="preserve"> there is an NA value for </w:t>
       </w:r>
       <w:proofErr w:type="spellStart"/>
       <w:r>
@@ -1268,7 +1407,25 @@
           <w:szCs w:val="22"/>
           <w:lang w:val="en-US"/>
         </w:rPr>
-        <w:t>. In those cases there is a value for another variable "</w:t>
+        <w:t xml:space="preserve">. In those </w:t>
+      </w:r>
+      <w:proofErr w:type="gramStart"/>
+      <w:r>
+        <w:rPr>
+          <w:sz w:val="22"/>
+          <w:szCs w:val="22"/>
+          <w:lang w:val="en-US"/>
+        </w:rPr>
+        <w:t>cases</w:t>
+      </w:r>
+      <w:proofErr w:type="gramEnd"/>
+      <w:r>
+        <w:rPr>
+          <w:sz w:val="22"/>
+          <w:szCs w:val="22"/>
+          <w:lang w:val="en-US"/>
+        </w:rPr>
+        <w:t xml:space="preserve"> there is a value for another variable "</w:t>
       </w:r>
       <w:proofErr w:type="spellStart"/>
       <w:r>
@@ -1286,7 +1443,25 @@
           <w:szCs w:val="22"/>
           <w:lang w:val="en-US"/>
         </w:rPr>
-        <w:t xml:space="preserve">". However in most cases </w:t>
+        <w:t xml:space="preserve">". </w:t>
+      </w:r>
+      <w:proofErr w:type="gramStart"/>
+      <w:r>
+        <w:rPr>
+          <w:sz w:val="22"/>
+          <w:szCs w:val="22"/>
+          <w:lang w:val="en-US"/>
+        </w:rPr>
+        <w:t>However</w:t>
+      </w:r>
+      <w:proofErr w:type="gramEnd"/>
+      <w:r>
+        <w:rPr>
+          <w:sz w:val="22"/>
+          <w:szCs w:val="22"/>
+          <w:lang w:val="en-US"/>
+        </w:rPr>
+        <w:t xml:space="preserve"> in most cases </w:t>
       </w:r>
       <w:proofErr w:type="spellStart"/>
       <w:r>
@@ -1465,9 +1640,19 @@
           <w:szCs w:val="22"/>
           <w:lang w:val="en-US"/>
         </w:rPr>
-        <w:t>get_ncov.R</w:t>
-      </w:r>
-      <w:proofErr w:type="spellEnd"/>
+        <w:t>get_</w:t>
+      </w:r>
+      <w:proofErr w:type="gramStart"/>
+      <w:r>
+        <w:rPr>
+          <w:sz w:val="22"/>
+          <w:szCs w:val="22"/>
+          <w:lang w:val="en-US"/>
+        </w:rPr>
+        <w:t>ncov.R</w:t>
+      </w:r>
+      <w:proofErr w:type="spellEnd"/>
+      <w:proofErr w:type="gramEnd"/>
       <w:r>
         <w:rPr>
           <w:sz w:val="22"/>
@@ -1609,7 +1794,25 @@
           <w:szCs w:val="22"/>
           <w:lang w:val="en-US"/>
         </w:rPr>
-        <w:t>Your 1-2 page document describing the animation and the patterns it reveals. (10%)</w:t>
+        <w:t xml:space="preserve">Your </w:t>
+      </w:r>
+      <w:proofErr w:type="gramStart"/>
+      <w:r>
+        <w:rPr>
+          <w:sz w:val="22"/>
+          <w:szCs w:val="22"/>
+          <w:lang w:val="en-US"/>
+        </w:rPr>
+        <w:t>1-2 page</w:t>
+      </w:r>
+      <w:proofErr w:type="gramEnd"/>
+      <w:r>
+        <w:rPr>
+          <w:sz w:val="22"/>
+          <w:szCs w:val="22"/>
+          <w:lang w:val="en-US"/>
+        </w:rPr>
+        <w:t xml:space="preserve"> document describing the animation and the patterns it reveals. (10%)</w:t>
       </w:r>
     </w:p>
     <w:p>
@@ -1634,6 +1837,7 @@
         <w:t xml:space="preserve">Your R Shiny app. This should be an R script called </w:t>
       </w:r>
       <w:proofErr w:type="spellStart"/>
+      <w:proofErr w:type="gramStart"/>
       <w:r>
         <w:rPr>
           <w:sz w:val="22"/>
@@ -1643,6 +1847,7 @@
         <w:t>app.R</w:t>
       </w:r>
       <w:proofErr w:type="spellEnd"/>
+      <w:proofErr w:type="gramEnd"/>
       <w:r>
         <w:rPr>
           <w:sz w:val="22"/>
@@ -1707,7 +1912,25 @@
           <w:szCs w:val="22"/>
           <w:lang w:val="en-US"/>
         </w:rPr>
-        <w:t>, docx, pdf) explaining how to use the app and giving a short worked example (10%).</w:t>
+        <w:t xml:space="preserve">, docx, pdf) explaining how to use the app and giving a </w:t>
+      </w:r>
+      <w:proofErr w:type="gramStart"/>
+      <w:r>
+        <w:rPr>
+          <w:sz w:val="22"/>
+          <w:szCs w:val="22"/>
+          <w:lang w:val="en-US"/>
+        </w:rPr>
+        <w:t>short worked</w:t>
+      </w:r>
+      <w:proofErr w:type="gramEnd"/>
+      <w:r>
+        <w:rPr>
+          <w:sz w:val="22"/>
+          <w:szCs w:val="22"/>
+          <w:lang w:val="en-US"/>
+        </w:rPr>
+        <w:t xml:space="preserve"> example (10%).</w:t>
       </w:r>
     </w:p>
     <w:p>
@@ -1777,25 +2000,7 @@
           <w:szCs w:val="22"/>
           <w:lang w:val="en-US"/>
         </w:rPr>
-        <w:t xml:space="preserve">Assignment hand-in is via the "Assignments" tab on </w:t>
-      </w:r>
-      <w:proofErr w:type="spellStart"/>
-      <w:r>
-        <w:rPr>
-          <w:sz w:val="22"/>
-          <w:szCs w:val="22"/>
-          <w:lang w:val="en-US"/>
-        </w:rPr>
-        <w:t>Vula</w:t>
-      </w:r>
-      <w:proofErr w:type="spellEnd"/>
-      <w:r>
-        <w:rPr>
-          <w:sz w:val="22"/>
-          <w:szCs w:val="22"/>
-          <w:lang w:val="en-US"/>
-        </w:rPr>
-        <w:t xml:space="preserve">, and you should submit a single .zip file containing </w:t>
+        <w:t xml:space="preserve">Assignment hand-in is via the "Assignments" tab on Vula, and you should submit a single .zip file containing </w:t>
       </w:r>
       <w:r>
         <w:rPr>
@@ -2199,7 +2404,7 @@
     </w:rPrDefault>
     <w:pPrDefault/>
   </w:docDefaults>
-  <w:latentStyles w:defLockedState="0" w:defUIPriority="99" w:defSemiHidden="0" w:defUnhideWhenUsed="0" w:defQFormat="0" w:count="376">
+  <w:latentStyles w:defLockedState="0" w:defUIPriority="99" w:defSemiHidden="0" w:defUnhideWhenUsed="0" w:defQFormat="0" w:count="377">
     <w:lsdException w:name="Normal" w:uiPriority="0" w:qFormat="1"/>
     <w:lsdException w:name="heading 1" w:uiPriority="9" w:qFormat="1"/>
     <w:lsdException w:name="heading 2" w:semiHidden="1" w:uiPriority="9" w:unhideWhenUsed="1" w:qFormat="1"/>
@@ -2305,7 +2510,6 @@
     <w:lsdException w:name="HTML Sample" w:semiHidden="1" w:unhideWhenUsed="1"/>
     <w:lsdException w:name="HTML Typewriter" w:semiHidden="1" w:unhideWhenUsed="1"/>
     <w:lsdException w:name="HTML Variable" w:semiHidden="1" w:unhideWhenUsed="1"/>
-    <w:lsdException w:name="Normal Table" w:semiHidden="1" w:unhideWhenUsed="1"/>
     <w:lsdException w:name="annotation subject" w:semiHidden="1" w:unhideWhenUsed="1"/>
     <w:lsdException w:name="No List" w:semiHidden="1" w:unhideWhenUsed="1"/>
     <w:lsdException w:name="Outline List 1" w:semiHidden="1" w:unhideWhenUsed="1"/>
@@ -2352,10 +2556,8 @@
     <w:lsdException w:name="Table Subtle 2" w:semiHidden="1" w:unhideWhenUsed="1"/>
     <w:lsdException w:name="Table Web 1" w:semiHidden="1" w:unhideWhenUsed="1"/>
     <w:lsdException w:name="Table Web 2" w:semiHidden="1" w:unhideWhenUsed="1"/>
-    <w:lsdException w:name="Table Web 3" w:semiHidden="1" w:unhideWhenUsed="1"/>
     <w:lsdException w:name="Balloon Text" w:semiHidden="1" w:unhideWhenUsed="1"/>
     <w:lsdException w:name="Table Grid" w:uiPriority="39"/>
-    <w:lsdException w:name="Table Theme" w:semiHidden="1" w:unhideWhenUsed="1"/>
     <w:lsdException w:name="Placeholder Text" w:semiHidden="1"/>
     <w:lsdException w:name="No Spacing" w:uiPriority="1" w:qFormat="1"/>
     <w:lsdException w:name="Light Shading" w:uiPriority="60"/>
@@ -2576,6 +2778,7 @@
     <w:lsdException w:name="Hashtag" w:semiHidden="1" w:unhideWhenUsed="1"/>
     <w:lsdException w:name="Unresolved Mention" w:semiHidden="1" w:unhideWhenUsed="1"/>
     <w:lsdException w:name="Smart Link" w:semiHidden="1" w:unhideWhenUsed="1"/>
+    <w:lsdException w:name="Smart Link Error" w:semiHidden="1" w:unhideWhenUsed="1"/>
   </w:latentStyles>
   <w:style w:type="paragraph" w:default="1" w:styleId="Normal">
     <w:name w:val="Normal"/>

</xml_diff>